<commit_message>
ajout du type d'enseignement sur la plancadre
</commit_message>
<xml_diff>
--- a/assets/template_elaboration.docx
+++ b/assets/template_elaboration.docx
@@ -63,13 +63,8 @@
             <w:pPr>
               <w:spacing w:line="480" w:lineRule="auto"/>
             </w:pPr>
-            <w:proofErr w:type="spellStart"/>
-            <w:r>
-              <w:t>Discipline</w:t>
-            </w:r>
-            <w:proofErr w:type="spellEnd"/>
-            <w:r>
-              <w:t xml:space="preserve"> :</w:t>
+            <w:r>
+              <w:t>Discipline :</w:t>
             </w:r>
           </w:p>
           <w:p>
@@ -78,15 +73,7 @@
               <w:jc w:val="center"/>
             </w:pPr>
             <w:r>
-              <w:t>${</w:t>
-            </w:r>
-            <w:proofErr w:type="spellStart"/>
-            <w:r>
-              <w:t>nom_discipline</w:t>
-            </w:r>
-            <w:proofErr w:type="spellEnd"/>
-            <w:r>
-              <w:t>}</w:t>
+              <w:t>${nom_discipline}</w:t>
             </w:r>
           </w:p>
         </w:tc>
@@ -98,21 +85,8 @@
             <w:pPr>
               <w:spacing w:line="480" w:lineRule="auto"/>
             </w:pPr>
-            <w:proofErr w:type="spellStart"/>
-            <w:r>
-              <w:t>Titre</w:t>
-            </w:r>
-            <w:proofErr w:type="spellEnd"/>
-            <w:r>
-              <w:t xml:space="preserve"> du </w:t>
-            </w:r>
-            <w:proofErr w:type="spellStart"/>
-            <w:r>
-              <w:t>cours</w:t>
-            </w:r>
-            <w:proofErr w:type="spellEnd"/>
-            <w:r>
-              <w:t xml:space="preserve"> :</w:t>
+            <w:r>
+              <w:t>Titre du cours :</w:t>
             </w:r>
           </w:p>
           <w:p>
@@ -121,15 +95,7 @@
               <w:jc w:val="center"/>
             </w:pPr>
             <w:r>
-              <w:t>${</w:t>
-            </w:r>
-            <w:proofErr w:type="spellStart"/>
-            <w:r>
-              <w:t>nom_cours</w:t>
-            </w:r>
-            <w:proofErr w:type="spellEnd"/>
-            <w:r>
-              <w:t>}</w:t>
+              <w:t>${nom_cours}</w:t>
             </w:r>
           </w:p>
         </w:tc>
@@ -142,15 +108,7 @@
               <w:spacing w:line="480" w:lineRule="auto"/>
             </w:pPr>
             <w:r>
-              <w:t xml:space="preserve">Code du </w:t>
-            </w:r>
-            <w:proofErr w:type="spellStart"/>
-            <w:r>
-              <w:t>cours</w:t>
-            </w:r>
-            <w:proofErr w:type="spellEnd"/>
-            <w:r>
-              <w:t xml:space="preserve"> :</w:t>
+              <w:t>Code du cours :</w:t>
             </w:r>
           </w:p>
           <w:p>
@@ -159,15 +117,7 @@
               <w:jc w:val="center"/>
             </w:pPr>
             <w:r>
-              <w:t>${</w:t>
-            </w:r>
-            <w:proofErr w:type="spellStart"/>
-            <w:r>
-              <w:t>code_cours</w:t>
-            </w:r>
-            <w:proofErr w:type="spellEnd"/>
-            <w:r>
-              <w:t>}</w:t>
+              <w:t>${code_cours}</w:t>
             </w:r>
           </w:p>
         </w:tc>
@@ -184,13 +134,8 @@
             <w:pPr>
               <w:spacing w:line="480" w:lineRule="auto"/>
             </w:pPr>
-            <w:proofErr w:type="spellStart"/>
-            <w:r>
-              <w:t>Pondération</w:t>
-            </w:r>
-            <w:proofErr w:type="spellEnd"/>
-            <w:r>
-              <w:t xml:space="preserve"> :</w:t>
+            <w:r>
+              <w:t>Pondération :</w:t>
             </w:r>
           </w:p>
           <w:p>
@@ -199,15 +144,7 @@
               <w:jc w:val="center"/>
             </w:pPr>
             <w:r>
-              <w:t>${</w:t>
-            </w:r>
-            <w:proofErr w:type="spellStart"/>
-            <w:r>
-              <w:t>ponderation_cours</w:t>
-            </w:r>
-            <w:proofErr w:type="spellEnd"/>
-            <w:r>
-              <w:t>}</w:t>
+              <w:t>${ponderation_cours}</w:t>
             </w:r>
           </w:p>
         </w:tc>
@@ -219,13 +156,8 @@
             <w:pPr>
               <w:spacing w:line="480" w:lineRule="auto"/>
             </w:pPr>
-            <w:proofErr w:type="spellStart"/>
-            <w:r>
-              <w:t>Unité</w:t>
-            </w:r>
-            <w:proofErr w:type="spellEnd"/>
-            <w:r>
-              <w:t>(s) :</w:t>
+            <w:r>
+              <w:t>Unité(s) :</w:t>
             </w:r>
           </w:p>
           <w:p>
@@ -234,15 +166,7 @@
               <w:jc w:val="center"/>
             </w:pPr>
             <w:r>
-              <w:t>${</w:t>
-            </w:r>
-            <w:proofErr w:type="spellStart"/>
-            <w:r>
-              <w:t>unite_cours</w:t>
-            </w:r>
-            <w:proofErr w:type="spellEnd"/>
-            <w:r>
-              <w:t>}</w:t>
+              <w:t>${unite_cours}</w:t>
             </w:r>
           </w:p>
         </w:tc>
@@ -254,13 +178,8 @@
             <w:pPr>
               <w:spacing w:line="480" w:lineRule="auto"/>
             </w:pPr>
-            <w:proofErr w:type="spellStart"/>
-            <w:r>
-              <w:t>Préalable</w:t>
-            </w:r>
-            <w:proofErr w:type="spellEnd"/>
-            <w:r>
-              <w:t xml:space="preserve">(s) : </w:t>
+            <w:r>
+              <w:t xml:space="preserve">Préalable(s) : </w:t>
             </w:r>
           </w:p>
           <w:p>
@@ -269,15 +188,7 @@
               <w:jc w:val="center"/>
             </w:pPr>
             <w:r>
-              <w:t>${</w:t>
-            </w:r>
-            <w:proofErr w:type="spellStart"/>
-            <w:r>
-              <w:t>prealable_cours</w:t>
-            </w:r>
-            <w:proofErr w:type="spellEnd"/>
-            <w:r>
-              <w:t>}</w:t>
+              <w:t>${prealable_cours}</w:t>
             </w:r>
           </w:p>
         </w:tc>
@@ -293,12 +204,66 @@
         <w:spacing w:line="480" w:lineRule="auto"/>
       </w:pPr>
     </w:p>
+    <w:tbl>
+      <w:tblPr>
+        <w:tblStyle w:val="Grilledutableau"/>
+        <w:tblW w:w="11340" w:type="dxa"/>
+        <w:tblInd w:w="-1139" w:type="dxa"/>
+        <w:tblLook w:val="04A0" w:firstRow="1" w:lastRow="0" w:firstColumn="1" w:lastColumn="0" w:noHBand="0" w:noVBand="1"/>
+      </w:tblPr>
+      <w:tblGrid>
+        <w:gridCol w:w="11340"/>
+      </w:tblGrid>
+      <w:tr>
+        <w:trPr>
+          <w:tblHeader/>
+        </w:trPr>
+        <w:tc>
+          <w:tcPr>
+            <w:tcW w:w="11340" w:type="dxa"/>
+            <w:tcMar>
+              <w:top w:w="142" w:type="dxa"/>
+            </w:tcMar>
+            <w:vAlign w:val="center"/>
+          </w:tcPr>
+          <w:p>
+            <w:pPr>
+              <w:spacing w:line="480" w:lineRule="auto"/>
+            </w:pPr>
+            <w:r>
+              <w:rPr>
+                <w:b/>
+              </w:rPr>
+              <w:t>Présentation du cours</w:t>
+            </w:r>
+          </w:p>
+        </w:tc>
+      </w:tr>
+      <w:tr>
+        <w:tc>
+          <w:tcPr>
+            <w:tcW w:w="11340" w:type="dxa"/>
+          </w:tcPr>
+          <w:p>
+            <w:pPr>
+              <w:spacing w:line="480" w:lineRule="auto"/>
+            </w:pPr>
+            <w:r>
+              <w:t>${presentation</w:t>
+            </w:r>
+            <w:bookmarkStart w:id="0" w:name="_GoBack"/>
+            <w:bookmarkEnd w:id="0"/>
+            <w:r>
+              <w:t>}</w:t>
+            </w:r>
+          </w:p>
+        </w:tc>
+      </w:tr>
+    </w:tbl>
     <w:p>
       <w:pPr>
         <w:spacing w:line="480" w:lineRule="auto"/>
       </w:pPr>
-      <w:bookmarkStart w:id="0" w:name="_GoBack"/>
-      <w:bookmarkEnd w:id="0"/>
     </w:p>
     <w:sectPr>
       <w:headerReference w:type="default" r:id="rId6"/>
@@ -449,78 +414,60 @@
     <w:pPr>
       <w:spacing w:line="480" w:lineRule="auto"/>
     </w:pPr>
-    <w:proofErr w:type="spellStart"/>
-    <w:r>
-      <w:t>Collège</w:t>
-    </w:r>
-    <w:proofErr w:type="spellEnd"/>
-    <w:r>
-      <w:t xml:space="preserve"> Lionel-</w:t>
-    </w:r>
-    <w:proofErr w:type="spellStart"/>
-    <w:r>
-      <w:t>Groulx</w:t>
-    </w:r>
-    <w:proofErr w:type="spellEnd"/>
-    <w:r>
-      <w:tab/>
-    </w:r>
-    <w:r>
-      <w:tab/>
-    </w:r>
-    <w:r>
-      <w:tab/>
-    </w:r>
-    <w:r>
-      <w:tab/>
-    </w:r>
-    <w:r>
-      <w:tab/>
-    </w:r>
-    <w:r>
-      <w:tab/>
-    </w:r>
-    <w:r>
-      <w:tab/>
-    </w:r>
-    <w:r>
-      <w:tab/>
-    </w:r>
-    <w:r>
-      <w:tab/>
-    </w:r>
-    <w:r>
-      <w:tab/>
-    </w:r>
-    <w:r>
-      <w:tab/>
-    </w:r>
-    <w:r>
-      <w:tab/>
-    </w:r>
-    <w:r>
-      <w:tab/>
-    </w:r>
-    <w:r>
-      <w:tab/>
-    </w:r>
-    <w:r>
-      <w:tab/>
-    </w:r>
-    <w:r>
-      <w:tab/>
-    </w:r>
-    <w:r>
-      <w:tab/>
-      <w:t>${</w:t>
-    </w:r>
-    <w:proofErr w:type="spellStart"/>
-    <w:r>
-      <w:t>type_enseignement</w:t>
-    </w:r>
-    <w:proofErr w:type="spellEnd"/>
-    <w:r>
-      <w:t>}</w:t>
+    <w:r>
+      <w:t>Collège Lionel-Groulx</w:t>
+    </w:r>
+    <w:r>
+      <w:tab/>
+    </w:r>
+    <w:r>
+      <w:tab/>
+    </w:r>
+    <w:r>
+      <w:tab/>
+    </w:r>
+    <w:r>
+      <w:tab/>
+    </w:r>
+    <w:r>
+      <w:tab/>
+    </w:r>
+    <w:r>
+      <w:tab/>
+    </w:r>
+    <w:r>
+      <w:tab/>
+    </w:r>
+    <w:r>
+      <w:tab/>
+    </w:r>
+    <w:r>
+      <w:tab/>
+    </w:r>
+    <w:r>
+      <w:tab/>
+    </w:r>
+    <w:r>
+      <w:tab/>
+    </w:r>
+    <w:r>
+      <w:tab/>
+    </w:r>
+    <w:r>
+      <w:tab/>
+    </w:r>
+    <w:r>
+      <w:tab/>
+    </w:r>
+    <w:r>
+      <w:tab/>
+    </w:r>
+    <w:r>
+      <w:tab/>
+    </w:r>
+    <w:r>
+      <w:tab/>
+      <w:t>${type_enseignement}</w:t>
     </w:r>
   </w:p>
   <w:p>
@@ -529,23 +476,7 @@
       <w:jc w:val="right"/>
     </w:pPr>
     <w:r>
-      <w:t>${</w:t>
-    </w:r>
-    <w:proofErr w:type="spellStart"/>
-    <w:r>
-      <w:t>nom_programme</w:t>
-    </w:r>
-    <w:proofErr w:type="spellEnd"/>
-    <w:r>
-      <w:t>} ${</w:t>
-    </w:r>
-    <w:proofErr w:type="spellStart"/>
-    <w:r>
-      <w:t>code_programme</w:t>
-    </w:r>
-    <w:proofErr w:type="spellEnd"/>
-    <w:r>
-      <w:t>}</w:t>
+      <w:t>${nom_programme} ${code_programme}</w:t>
     </w:r>
   </w:p>
 </w:hdr>

</xml_diff>

<commit_message>
new DB + update
</commit_message>
<xml_diff>
--- a/assets/template_elaboration.docx
+++ b/assets/template_elaboration.docx
@@ -7,12 +7,6 @@
         <w:spacing w:line="480" w:lineRule="auto"/>
         <w:jc w:val="center"/>
       </w:pPr>
-      <w:r>
-        <w:t>PLAN-CADRE</w:t>
-      </w:r>
-      <w:r>
-        <w:t xml:space="preserve"> EN ÉLABORATION</w:t>
-      </w:r>
     </w:p>
     <w:tbl>
       <w:tblPr>
@@ -63,8 +57,13 @@
             <w:pPr>
               <w:spacing w:line="480" w:lineRule="auto"/>
             </w:pPr>
-            <w:r>
-              <w:t>Discipline :</w:t>
+            <w:proofErr w:type="spellStart"/>
+            <w:r>
+              <w:t>Discipline</w:t>
+            </w:r>
+            <w:proofErr w:type="spellEnd"/>
+            <w:r>
+              <w:t xml:space="preserve"> :</w:t>
             </w:r>
           </w:p>
           <w:p>
@@ -73,7 +72,15 @@
               <w:jc w:val="center"/>
             </w:pPr>
             <w:r>
-              <w:t>${nom_discipline}</w:t>
+              <w:t>${</w:t>
+            </w:r>
+            <w:proofErr w:type="spellStart"/>
+            <w:r>
+              <w:t>nom_discipline</w:t>
+            </w:r>
+            <w:proofErr w:type="spellEnd"/>
+            <w:r>
+              <w:t>}</w:t>
             </w:r>
           </w:p>
         </w:tc>
@@ -85,8 +92,21 @@
             <w:pPr>
               <w:spacing w:line="480" w:lineRule="auto"/>
             </w:pPr>
-            <w:r>
-              <w:t>Titre du cours :</w:t>
+            <w:proofErr w:type="spellStart"/>
+            <w:r>
+              <w:t>Titre</w:t>
+            </w:r>
+            <w:proofErr w:type="spellEnd"/>
+            <w:r>
+              <w:t xml:space="preserve"> du </w:t>
+            </w:r>
+            <w:proofErr w:type="spellStart"/>
+            <w:r>
+              <w:t>cours</w:t>
+            </w:r>
+            <w:proofErr w:type="spellEnd"/>
+            <w:r>
+              <w:t xml:space="preserve"> :</w:t>
             </w:r>
           </w:p>
           <w:p>
@@ -95,7 +115,15 @@
               <w:jc w:val="center"/>
             </w:pPr>
             <w:r>
-              <w:t>${nom_cours}</w:t>
+              <w:t>${</w:t>
+            </w:r>
+            <w:proofErr w:type="spellStart"/>
+            <w:r>
+              <w:t>nom_cours</w:t>
+            </w:r>
+            <w:proofErr w:type="spellEnd"/>
+            <w:r>
+              <w:t>}</w:t>
             </w:r>
           </w:p>
         </w:tc>
@@ -108,7 +136,15 @@
               <w:spacing w:line="480" w:lineRule="auto"/>
             </w:pPr>
             <w:r>
-              <w:t>Code du cours :</w:t>
+              <w:t xml:space="preserve">Code du </w:t>
+            </w:r>
+            <w:proofErr w:type="spellStart"/>
+            <w:r>
+              <w:t>cours</w:t>
+            </w:r>
+            <w:proofErr w:type="spellEnd"/>
+            <w:r>
+              <w:t xml:space="preserve"> :</w:t>
             </w:r>
           </w:p>
           <w:p>
@@ -117,7 +153,15 @@
               <w:jc w:val="center"/>
             </w:pPr>
             <w:r>
-              <w:t>${code_cours}</w:t>
+              <w:t>${</w:t>
+            </w:r>
+            <w:proofErr w:type="spellStart"/>
+            <w:r>
+              <w:t>code_cours</w:t>
+            </w:r>
+            <w:proofErr w:type="spellEnd"/>
+            <w:r>
+              <w:t>}</w:t>
             </w:r>
           </w:p>
         </w:tc>
@@ -134,8 +178,13 @@
             <w:pPr>
               <w:spacing w:line="480" w:lineRule="auto"/>
             </w:pPr>
-            <w:r>
-              <w:t>Pondération :</w:t>
+            <w:proofErr w:type="spellStart"/>
+            <w:r>
+              <w:t>Pondération</w:t>
+            </w:r>
+            <w:proofErr w:type="spellEnd"/>
+            <w:r>
+              <w:t xml:space="preserve"> :</w:t>
             </w:r>
           </w:p>
           <w:p>
@@ -144,7 +193,15 @@
               <w:jc w:val="center"/>
             </w:pPr>
             <w:r>
-              <w:t>${ponderation_cours}</w:t>
+              <w:t>${</w:t>
+            </w:r>
+            <w:proofErr w:type="spellStart"/>
+            <w:r>
+              <w:t>ponderation_cours</w:t>
+            </w:r>
+            <w:proofErr w:type="spellEnd"/>
+            <w:r>
+              <w:t>}</w:t>
             </w:r>
           </w:p>
         </w:tc>
@@ -156,8 +213,13 @@
             <w:pPr>
               <w:spacing w:line="480" w:lineRule="auto"/>
             </w:pPr>
-            <w:r>
-              <w:t>Unité(s) :</w:t>
+            <w:proofErr w:type="spellStart"/>
+            <w:r>
+              <w:t>Unité</w:t>
+            </w:r>
+            <w:proofErr w:type="spellEnd"/>
+            <w:r>
+              <w:t>(s) :</w:t>
             </w:r>
           </w:p>
           <w:p>
@@ -166,7 +228,15 @@
               <w:jc w:val="center"/>
             </w:pPr>
             <w:r>
-              <w:t>${unite_cours}</w:t>
+              <w:t>${</w:t>
+            </w:r>
+            <w:proofErr w:type="spellStart"/>
+            <w:r>
+              <w:t>unite_cours</w:t>
+            </w:r>
+            <w:proofErr w:type="spellEnd"/>
+            <w:r>
+              <w:t>}</w:t>
             </w:r>
           </w:p>
         </w:tc>
@@ -178,8 +248,13 @@
             <w:pPr>
               <w:spacing w:line="480" w:lineRule="auto"/>
             </w:pPr>
-            <w:r>
-              <w:t xml:space="preserve">Préalable(s) : </w:t>
+            <w:proofErr w:type="spellStart"/>
+            <w:r>
+              <w:t>Préalable</w:t>
+            </w:r>
+            <w:proofErr w:type="spellEnd"/>
+            <w:r>
+              <w:t xml:space="preserve">(s) : </w:t>
             </w:r>
           </w:p>
           <w:p>
@@ -188,7 +263,15 @@
               <w:jc w:val="center"/>
             </w:pPr>
             <w:r>
-              <w:t>${prealable_cours}</w:t>
+              <w:t>${</w:t>
+            </w:r>
+            <w:proofErr w:type="spellStart"/>
+            <w:r>
+              <w:t>prealable_cours</w:t>
+            </w:r>
+            <w:proofErr w:type="spellEnd"/>
+            <w:r>
+              <w:t>}</w:t>
             </w:r>
           </w:p>
         </w:tc>
@@ -230,12 +313,28 @@
             <w:pPr>
               <w:spacing w:line="480" w:lineRule="auto"/>
             </w:pPr>
+            <w:proofErr w:type="spellStart"/>
             <w:r>
               <w:rPr>
                 <w:b/>
               </w:rPr>
-              <w:t>Présentation du cours</w:t>
-            </w:r>
+              <w:t>Présentation</w:t>
+            </w:r>
+            <w:proofErr w:type="spellEnd"/>
+            <w:r>
+              <w:rPr>
+                <w:b/>
+              </w:rPr>
+              <w:t xml:space="preserve"> du </w:t>
+            </w:r>
+            <w:proofErr w:type="spellStart"/>
+            <w:r>
+              <w:rPr>
+                <w:b/>
+              </w:rPr>
+              <w:t>cours</w:t>
+            </w:r>
+            <w:proofErr w:type="spellEnd"/>
           </w:p>
         </w:tc>
       </w:tr>
@@ -249,10 +348,13 @@
               <w:spacing w:line="480" w:lineRule="auto"/>
             </w:pPr>
             <w:r>
-              <w:t>${presentation</w:t>
-            </w:r>
-            <w:bookmarkStart w:id="0" w:name="_GoBack"/>
-            <w:bookmarkEnd w:id="0"/>
+              <w:t>${</w:t>
+            </w:r>
+            <w:proofErr w:type="spellStart"/>
+            <w:r>
+              <w:t>presentation</w:t>
+            </w:r>
+            <w:proofErr w:type="spellEnd"/>
             <w:r>
               <w:t>}</w:t>
             </w:r>
@@ -266,8 +368,12 @@
       </w:pPr>
     </w:p>
     <w:sectPr>
-      <w:headerReference w:type="default" r:id="rId6"/>
-      <w:footerReference w:type="default" r:id="rId7"/>
+      <w:headerReference w:type="even" r:id="rId6"/>
+      <w:headerReference w:type="default" r:id="rId7"/>
+      <w:footerReference w:type="even" r:id="rId8"/>
+      <w:footerReference w:type="default" r:id="rId9"/>
+      <w:headerReference w:type="first" r:id="rId10"/>
+      <w:footerReference w:type="first" r:id="rId11"/>
       <w:pgSz w:w="11906" w:h="16838"/>
       <w:pgMar w:top="1417" w:right="1417" w:bottom="1134" w:left="1417" w:header="708" w:footer="708" w:gutter="0"/>
       <w:cols w:space="708"/>
@@ -301,6 +407,16 @@
   <w:p>
     <w:pPr>
       <w:pStyle w:val="Pieddepage"/>
+    </w:pPr>
+  </w:p>
+</w:ftr>
+</file>
+
+<file path=word/footer2.xml><?xml version="1.0" encoding="utf-8"?>
+<w:ftr xmlns:wpc="http://schemas.microsoft.com/office/word/2010/wordprocessingCanvas" xmlns:mc="http://schemas.openxmlformats.org/markup-compatibility/2006" xmlns:o="urn:schemas-microsoft-com:office:office" xmlns:r="http://schemas.openxmlformats.org/officeDocument/2006/relationships" xmlns:m="http://schemas.openxmlformats.org/officeDocument/2006/math" xmlns:v="urn:schemas-microsoft-com:vml" xmlns:wp14="http://schemas.microsoft.com/office/word/2010/wordprocessingDrawing" xmlns:wp="http://schemas.openxmlformats.org/drawingml/2006/wordprocessingDrawing" xmlns:w10="urn:schemas-microsoft-com:office:word" xmlns:w="http://schemas.openxmlformats.org/wordprocessingml/2006/main" xmlns:w14="http://schemas.microsoft.com/office/word/2010/wordml" xmlns:w15="http://schemas.microsoft.com/office/word/2012/wordml" xmlns:wpg="http://schemas.microsoft.com/office/word/2010/wordprocessingGroup" xmlns:wpi="http://schemas.microsoft.com/office/word/2010/wordprocessingInk" xmlns:wne="http://schemas.microsoft.com/office/word/2006/wordml" xmlns:wps="http://schemas.microsoft.com/office/word/2010/wordprocessingShape" mc:Ignorable="w14 w15 wp14">
+  <w:p>
+    <w:pPr>
+      <w:pStyle w:val="Pieddepage"/>
       <w:jc w:val="center"/>
       <w:rPr>
         <w:rFonts w:ascii="Calibri" w:hAnsi="Calibri" w:cs="Calibri"/>
@@ -385,6 +501,16 @@
       </w:rPr>
       <w:fldChar w:fldCharType="end"/>
     </w:r>
+  </w:p>
+</w:ftr>
+</file>
+
+<file path=word/footer3.xml><?xml version="1.0" encoding="utf-8"?>
+<w:ftr xmlns:wpc="http://schemas.microsoft.com/office/word/2010/wordprocessingCanvas" xmlns:mc="http://schemas.openxmlformats.org/markup-compatibility/2006" xmlns:o="urn:schemas-microsoft-com:office:office" xmlns:r="http://schemas.openxmlformats.org/officeDocument/2006/relationships" xmlns:m="http://schemas.openxmlformats.org/officeDocument/2006/math" xmlns:v="urn:schemas-microsoft-com:vml" xmlns:wp14="http://schemas.microsoft.com/office/word/2010/wordprocessingDrawing" xmlns:wp="http://schemas.openxmlformats.org/drawingml/2006/wordprocessingDrawing" xmlns:w10="urn:schemas-microsoft-com:office:word" xmlns:w="http://schemas.openxmlformats.org/wordprocessingml/2006/main" xmlns:w14="http://schemas.microsoft.com/office/word/2010/wordml" xmlns:w15="http://schemas.microsoft.com/office/word/2012/wordml" xmlns:wpg="http://schemas.microsoft.com/office/word/2010/wordprocessingGroup" xmlns:wpi="http://schemas.microsoft.com/office/word/2010/wordprocessingInk" xmlns:wne="http://schemas.microsoft.com/office/word/2006/wordml" xmlns:wps="http://schemas.microsoft.com/office/word/2010/wordprocessingShape" mc:Ignorable="w14 w15 wp14">
+  <w:p>
+    <w:pPr>
+      <w:pStyle w:val="Pieddepage"/>
+    </w:pPr>
   </w:p>
 </w:ftr>
 </file>
@@ -412,62 +538,85 @@
 <w:hdr xmlns:wpc="http://schemas.microsoft.com/office/word/2010/wordprocessingCanvas" xmlns:mc="http://schemas.openxmlformats.org/markup-compatibility/2006" xmlns:o="urn:schemas-microsoft-com:office:office" xmlns:r="http://schemas.openxmlformats.org/officeDocument/2006/relationships" xmlns:m="http://schemas.openxmlformats.org/officeDocument/2006/math" xmlns:v="urn:schemas-microsoft-com:vml" xmlns:wp14="http://schemas.microsoft.com/office/word/2010/wordprocessingDrawing" xmlns:wp="http://schemas.openxmlformats.org/drawingml/2006/wordprocessingDrawing" xmlns:w10="urn:schemas-microsoft-com:office:word" xmlns:w="http://schemas.openxmlformats.org/wordprocessingml/2006/main" xmlns:w14="http://schemas.microsoft.com/office/word/2010/wordml" xmlns:w15="http://schemas.microsoft.com/office/word/2012/wordml" xmlns:wpg="http://schemas.microsoft.com/office/word/2010/wordprocessingGroup" xmlns:wpi="http://schemas.microsoft.com/office/word/2010/wordprocessingInk" xmlns:wne="http://schemas.microsoft.com/office/word/2006/wordml" xmlns:wps="http://schemas.microsoft.com/office/word/2010/wordprocessingShape" mc:Ignorable="w14 w15 wp14">
   <w:p>
     <w:pPr>
+      <w:pStyle w:val="En-tte"/>
+    </w:pPr>
+  </w:p>
+</w:hdr>
+</file>
+
+<file path=word/header2.xml><?xml version="1.0" encoding="utf-8"?>
+<w:hdr xmlns:wpc="http://schemas.microsoft.com/office/word/2010/wordprocessingCanvas" xmlns:mc="http://schemas.openxmlformats.org/markup-compatibility/2006" xmlns:o="urn:schemas-microsoft-com:office:office" xmlns:r="http://schemas.openxmlformats.org/officeDocument/2006/relationships" xmlns:m="http://schemas.openxmlformats.org/officeDocument/2006/math" xmlns:v="urn:schemas-microsoft-com:vml" xmlns:wp14="http://schemas.microsoft.com/office/word/2010/wordprocessingDrawing" xmlns:wp="http://schemas.openxmlformats.org/drawingml/2006/wordprocessingDrawing" xmlns:w10="urn:schemas-microsoft-com:office:word" xmlns:w="http://schemas.openxmlformats.org/wordprocessingml/2006/main" xmlns:w14="http://schemas.microsoft.com/office/word/2010/wordml" xmlns:w15="http://schemas.microsoft.com/office/word/2012/wordml" xmlns:wpg="http://schemas.microsoft.com/office/word/2010/wordprocessingGroup" xmlns:wpi="http://schemas.microsoft.com/office/word/2010/wordprocessingInk" xmlns:wne="http://schemas.microsoft.com/office/word/2006/wordml" xmlns:wps="http://schemas.microsoft.com/office/word/2010/wordprocessingShape" mc:Ignorable="w14 w15 wp14">
+  <w:p>
+    <w:pPr>
       <w:spacing w:line="480" w:lineRule="auto"/>
     </w:pPr>
-    <w:r>
-      <w:t>Collège Lionel-Groulx</w:t>
-    </w:r>
-    <w:r>
-      <w:tab/>
-    </w:r>
-    <w:r>
-      <w:tab/>
-    </w:r>
-    <w:r>
-      <w:tab/>
-    </w:r>
-    <w:r>
-      <w:tab/>
-    </w:r>
-    <w:r>
-      <w:tab/>
-    </w:r>
-    <w:r>
-      <w:tab/>
-    </w:r>
-    <w:r>
-      <w:tab/>
-    </w:r>
-    <w:r>
-      <w:tab/>
-    </w:r>
-    <w:r>
-      <w:tab/>
-    </w:r>
-    <w:r>
-      <w:tab/>
-    </w:r>
-    <w:r>
-      <w:tab/>
-    </w:r>
-    <w:r>
-      <w:tab/>
-    </w:r>
-    <w:r>
-      <w:tab/>
-    </w:r>
-    <w:r>
-      <w:tab/>
-    </w:r>
-    <w:r>
-      <w:tab/>
-    </w:r>
-    <w:r>
-      <w:tab/>
-    </w:r>
-    <w:r>
-      <w:tab/>
-      <w:t>${type_enseignement}</w:t>
+    <w:proofErr w:type="spellStart"/>
+    <w:r>
+      <w:t>Collège</w:t>
+    </w:r>
+    <w:proofErr w:type="spellEnd"/>
+    <w:r>
+      <w:t xml:space="preserve"> Lionel-Groulx</w:t>
+    </w:r>
+    <w:r>
+      <w:tab/>
+    </w:r>
+    <w:r>
+      <w:tab/>
+    </w:r>
+    <w:r>
+      <w:tab/>
+    </w:r>
+    <w:r>
+      <w:tab/>
+    </w:r>
+    <w:r>
+      <w:tab/>
+    </w:r>
+    <w:r>
+      <w:tab/>
+    </w:r>
+    <w:r>
+      <w:tab/>
+    </w:r>
+    <w:r>
+      <w:tab/>
+    </w:r>
+    <w:r>
+      <w:tab/>
+    </w:r>
+    <w:r>
+      <w:tab/>
+    </w:r>
+    <w:r>
+      <w:tab/>
+    </w:r>
+    <w:r>
+      <w:tab/>
+    </w:r>
+    <w:r>
+      <w:tab/>
+    </w:r>
+    <w:r>
+      <w:tab/>
+    </w:r>
+    <w:r>
+      <w:tab/>
+    </w:r>
+    <w:r>
+      <w:tab/>
+    </w:r>
+    <w:r>
+      <w:tab/>
+      <w:t>${</w:t>
+    </w:r>
+    <w:proofErr w:type="spellStart"/>
+    <w:r>
+      <w:t>type_enseignement</w:t>
+    </w:r>
+    <w:proofErr w:type="spellEnd"/>
+    <w:r>
+      <w:t>}</w:t>
     </w:r>
   </w:p>
   <w:p>
@@ -476,8 +625,45 @@
       <w:jc w:val="right"/>
     </w:pPr>
     <w:r>
-      <w:t>${nom_programme} ${code_programme}</w:t>
-    </w:r>
+      <w:t>${</w:t>
+    </w:r>
+    <w:proofErr w:type="spellStart"/>
+    <w:r>
+      <w:t>nom_programme</w:t>
+    </w:r>
+    <w:proofErr w:type="spellEnd"/>
+    <w:r>
+      <w:t>} ${</w:t>
+    </w:r>
+    <w:proofErr w:type="spellStart"/>
+    <w:r>
+      <w:t>code_programme</w:t>
+    </w:r>
+    <w:proofErr w:type="spellEnd"/>
+    <w:r>
+      <w:t>}</w:t>
+    </w:r>
+  </w:p>
+  <w:p>
+    <w:pPr>
+      <w:spacing w:line="480" w:lineRule="auto"/>
+      <w:jc w:val="center"/>
+    </w:pPr>
+    <w:r>
+      <w:t>PLAN-CADRE EN ÉLABORATION</w:t>
+    </w:r>
+    <w:bookmarkStart w:id="0" w:name="_GoBack"/>
+    <w:bookmarkEnd w:id="0"/>
+  </w:p>
+</w:hdr>
+</file>
+
+<file path=word/header3.xml><?xml version="1.0" encoding="utf-8"?>
+<w:hdr xmlns:wpc="http://schemas.microsoft.com/office/word/2010/wordprocessingCanvas" xmlns:mc="http://schemas.openxmlformats.org/markup-compatibility/2006" xmlns:o="urn:schemas-microsoft-com:office:office" xmlns:r="http://schemas.openxmlformats.org/officeDocument/2006/relationships" xmlns:m="http://schemas.openxmlformats.org/officeDocument/2006/math" xmlns:v="urn:schemas-microsoft-com:vml" xmlns:wp14="http://schemas.microsoft.com/office/word/2010/wordprocessingDrawing" xmlns:wp="http://schemas.openxmlformats.org/drawingml/2006/wordprocessingDrawing" xmlns:w10="urn:schemas-microsoft-com:office:word" xmlns:w="http://schemas.openxmlformats.org/wordprocessingml/2006/main" xmlns:w14="http://schemas.microsoft.com/office/word/2010/wordml" xmlns:w15="http://schemas.microsoft.com/office/word/2012/wordml" xmlns:wpg="http://schemas.microsoft.com/office/word/2010/wordprocessingGroup" xmlns:wpi="http://schemas.microsoft.com/office/word/2010/wordprocessingInk" xmlns:wne="http://schemas.microsoft.com/office/word/2006/wordml" xmlns:wps="http://schemas.microsoft.com/office/word/2010/wordprocessingShape" mc:Ignorable="w14 w15 wp14">
+  <w:p>
+    <w:pPr>
+      <w:pStyle w:val="En-tte"/>
+    </w:pPr>
   </w:p>
 </w:hdr>
 </file>

</xml_diff>